<commit_message>
For making CameraAnim correspond to Unity2022LTS, UpdateLog.txt.
</commit_message>
<xml_diff>
--- a/Documents/TroubleShooting/AboutCameraAnim.docx
+++ b/Documents/TroubleShooting/AboutCameraAnim.docx
@@ -1,6 +1,6 @@
 
 <file path=word/document.xml><?xml version="1.0" encoding="utf-8"?>
-<w:document xmlns:wpc="http://schemas.microsoft.com/office/word/2010/wordprocessingCanvas" xmlns:cx="http://schemas.microsoft.com/office/drawing/2014/chartex" xmlns:cx1="http://schemas.microsoft.com/office/drawing/2015/9/8/chartex" xmlns:cx2="http://schemas.microsoft.com/office/drawing/2015/10/21/chartex" xmlns:cx3="http://schemas.microsoft.com/office/drawing/2016/5/9/chartex" xmlns:cx4="http://schemas.microsoft.com/office/drawing/2016/5/10/chartex" xmlns:cx5="http://schemas.microsoft.com/office/drawing/2016/5/11/chartex" xmlns:cx6="http://schemas.microsoft.com/office/drawing/2016/5/12/chartex" xmlns:cx7="http://schemas.microsoft.com/office/drawing/2016/5/13/chartex" xmlns:cx8="http://schemas.microsoft.com/office/drawing/2016/5/14/chartex" xmlns:mc="http://schemas.openxmlformats.org/markup-compatibility/2006" xmlns:aink="http://schemas.microsoft.com/office/drawing/2016/ink" xmlns:am3d="http://schemas.microsoft.com/office/drawing/2017/model3d" xmlns:o="urn:schemas-microsoft-com:office:office" xmlns:oel="http://schemas.microsoft.com/office/2019/extlst" xmlns:r="http://schemas.openxmlformats.org/officeDocument/2006/relationships" xmlns:m="http://schemas.openxmlformats.org/officeDocument/2006/math" xmlns:v="urn:schemas-microsoft-com:vml" xmlns:wp14="http://schemas.microsoft.com/office/word/2010/wordprocessingDrawing" xmlns:wp="http://schemas.openxmlformats.org/drawingml/2006/wordprocessingDrawing" xmlns:w10="urn:schemas-microsoft-com:office:word" xmlns:w="http://schemas.openxmlformats.org/wordprocessingml/2006/main" xmlns:w14="http://schemas.microsoft.com/office/word/2010/wordml" xmlns:w15="http://schemas.microsoft.com/office/word/2012/wordml" xmlns:w16cex="http://schemas.microsoft.com/office/word/2018/wordml/cex" xmlns:w16cid="http://schemas.microsoft.com/office/word/2016/wordml/cid" xmlns:w16="http://schemas.microsoft.com/office/word/2018/wordml" xmlns:w16du="http://schemas.microsoft.com/office/word/2023/wordml/word16du" xmlns:w16sdtdh="http://schemas.microsoft.com/office/word/2020/wordml/sdtdatahash" xmlns:w16se="http://schemas.microsoft.com/office/word/2015/wordml/symex" xmlns:wpg="http://schemas.microsoft.com/office/word/2010/wordprocessingGroup" xmlns:wpi="http://schemas.microsoft.com/office/word/2010/wordprocessingInk" xmlns:wne="http://schemas.microsoft.com/office/word/2006/wordml" xmlns:wps="http://schemas.microsoft.com/office/word/2010/wordprocessingShape" mc:Ignorable="w14 w15 w16se w16cid w16 w16cex w16sdtdh wp14">
+<w:document xmlns:wpc="http://schemas.microsoft.com/office/word/2010/wordprocessingCanvas" xmlns:cx="http://schemas.microsoft.com/office/drawing/2014/chartex" xmlns:cx1="http://schemas.microsoft.com/office/drawing/2015/9/8/chartex" xmlns:cx2="http://schemas.microsoft.com/office/drawing/2015/10/21/chartex" xmlns:cx3="http://schemas.microsoft.com/office/drawing/2016/5/9/chartex" xmlns:cx4="http://schemas.microsoft.com/office/drawing/2016/5/10/chartex" xmlns:cx5="http://schemas.microsoft.com/office/drawing/2016/5/11/chartex" xmlns:cx6="http://schemas.microsoft.com/office/drawing/2016/5/12/chartex" xmlns:cx7="http://schemas.microsoft.com/office/drawing/2016/5/13/chartex" xmlns:cx8="http://schemas.microsoft.com/office/drawing/2016/5/14/chartex" xmlns:mc="http://schemas.openxmlformats.org/markup-compatibility/2006" xmlns:aink="http://schemas.microsoft.com/office/drawing/2016/ink" xmlns:am3d="http://schemas.microsoft.com/office/drawing/2017/model3d" xmlns:o="urn:schemas-microsoft-com:office:office" xmlns:oel="http://schemas.microsoft.com/office/2019/extlst" xmlns:r="http://schemas.openxmlformats.org/officeDocument/2006/relationships" xmlns:m="http://schemas.openxmlformats.org/officeDocument/2006/math" xmlns:v="urn:schemas-microsoft-com:vml" xmlns:wp14="http://schemas.microsoft.com/office/word/2010/wordprocessingDrawing" xmlns:wp="http://schemas.openxmlformats.org/drawingml/2006/wordprocessingDrawing" xmlns:w10="urn:schemas-microsoft-com:office:word" xmlns:w="http://schemas.openxmlformats.org/wordprocessingml/2006/main" xmlns:w14="http://schemas.microsoft.com/office/word/2010/wordml" xmlns:w15="http://schemas.microsoft.com/office/word/2012/wordml" xmlns:w16cex="http://schemas.microsoft.com/office/word/2018/wordml/cex" xmlns:w16cid="http://schemas.microsoft.com/office/word/2016/wordml/cid" xmlns:w16="http://schemas.microsoft.com/office/word/2018/wordml" xmlns:w16sdtdh="http://schemas.microsoft.com/office/word/2020/wordml/sdtdatahash" xmlns:w16se="http://schemas.microsoft.com/office/word/2015/wordml/symex" xmlns:wpg="http://schemas.microsoft.com/office/word/2010/wordprocessingGroup" xmlns:wpi="http://schemas.microsoft.com/office/word/2010/wordprocessingInk" xmlns:wne="http://schemas.microsoft.com/office/word/2006/wordml" xmlns:wps="http://schemas.microsoft.com/office/word/2010/wordprocessingShape" mc:Ignorable="w14 w15 w16se w16cid w16 w16cex w16sdtdh wp14">
   <w:body>
     <w:p>
       <w:r>
@@ -1123,11 +1123,6 @@
       </w:r>
     </w:p>
     <w:p>
-      <w:pPr>
-        <w:rPr>
-          <w:rFonts w:hint="eastAsia"/>
-        </w:rPr>
-      </w:pPr>
       <w:r>
         <w:rPr>
           <w:rFonts w:hint="eastAsia"/>
@@ -1168,6 +1163,108 @@
       </w:r>
     </w:p>
     <w:p>
+      <w:r>
+        <w:rPr>
+          <w:rFonts w:hint="eastAsia"/>
+        </w:rPr>
+        <w:t>#</w:t>
+      </w:r>
+      <w:r>
+        <w:t>################################################</w:t>
+      </w:r>
+    </w:p>
+    <w:p/>
+    <w:p>
+      <w:r>
+        <w:rPr>
+          <w:rFonts w:hint="eastAsia"/>
+        </w:rPr>
+        <w:t>M</w:t>
+      </w:r>
+      <w:r>
+        <w:t>aya</w:t>
+      </w:r>
+      <w:r>
+        <w:rPr>
+          <w:rFonts w:hint="eastAsia"/>
+        </w:rPr>
+        <w:t>での読み込みは普通にできます</w:t>
+      </w:r>
+    </w:p>
+    <w:p>
+      <w:r>
+        <w:rPr>
+          <w:rFonts w:hint="eastAsia"/>
+        </w:rPr>
+        <w:t>読み込んだ後で　ツリービューでC</w:t>
+      </w:r>
+      <w:r>
+        <w:t>amera</w:t>
+      </w:r>
+      <w:r>
+        <w:rPr>
+          <w:rFonts w:hint="eastAsia"/>
+        </w:rPr>
+        <w:t xml:space="preserve">を選択　</w:t>
+      </w:r>
+    </w:p>
+    <w:p>
+      <w:r>
+        <w:rPr>
+          <w:rFonts w:hint="eastAsia"/>
+        </w:rPr>
+        <w:t>アトリビュートでカメラについての　トランスフォームの継承チェック設定</w:t>
+      </w:r>
+    </w:p>
+    <w:p>
+      <w:r>
+        <w:rPr>
+          <w:rFonts w:hint="eastAsia"/>
+        </w:rPr>
+        <w:t>ビューメニューのカメラの巡回を実行</w:t>
+      </w:r>
+    </w:p>
+    <w:p>
+      <w:r>
+        <w:rPr>
+          <w:rFonts w:hint="eastAsia"/>
+        </w:rPr>
+        <w:t>再生ボタンで再生</w:t>
+      </w:r>
+    </w:p>
+    <w:p/>
+    <w:p>
+      <w:proofErr w:type="spellStart"/>
+      <w:r>
+        <w:rPr>
+          <w:rFonts w:hint="eastAsia"/>
+        </w:rPr>
+        <w:t>f</w:t>
+      </w:r>
+      <w:r>
+        <w:t>bx</w:t>
+      </w:r>
+      <w:proofErr w:type="spellEnd"/>
+      <w:r>
+        <w:rPr>
+          <w:rFonts w:hint="eastAsia"/>
+        </w:rPr>
+        <w:t>書き出し時はおそらく１つしかアニメを出力しないので</w:t>
+      </w:r>
+    </w:p>
+    <w:p>
+      <w:r>
+        <w:rPr>
+          <w:rFonts w:hint="eastAsia"/>
+        </w:rPr>
+        <w:t>カメラを書き出したいときは他のアニメを消してカメラアニメ１つにしてからE</w:t>
+      </w:r>
+      <w:r>
+        <w:t>xport</w:t>
+      </w:r>
+    </w:p>
+    <w:p/>
+    <w:p>
       <w:pPr>
         <w:rPr>
           <w:rFonts w:hint="eastAsia"/>
@@ -1180,106 +1277,202 @@
         <w:t>#</w:t>
       </w:r>
       <w:r>
-        <w:t>################################################</w:t>
+        <w:t>##################################################</w:t>
+      </w:r>
+    </w:p>
+    <w:p>
+      <w:r>
+        <w:t>1.2.0.22</w:t>
+      </w:r>
+      <w:r>
+        <w:rPr>
+          <w:rFonts w:hint="eastAsia"/>
+        </w:rPr>
+        <w:t>へ向けて</w:t>
+      </w:r>
+    </w:p>
+    <w:p>
+      <w:pPr>
+        <w:rPr>
+          <w:rFonts w:hint="eastAsia"/>
+        </w:rPr>
+      </w:pPr>
+      <w:r>
+        <w:rPr>
+          <w:rFonts w:hint="eastAsia"/>
+        </w:rPr>
+        <w:t>U</w:t>
+      </w:r>
+      <w:r>
+        <w:t>nity2022.3.1</w:t>
+      </w:r>
+      <w:r>
+        <w:rPr>
+          <w:rFonts w:hint="eastAsia"/>
+        </w:rPr>
+        <w:t>に対応させるための調整　の</w:t>
+      </w:r>
+      <w:r>
+        <w:rPr>
+          <w:rFonts w:hint="eastAsia"/>
+          <w:color w:val="C00000"/>
+        </w:rPr>
+        <w:t>途中経過報告</w:t>
+      </w:r>
+    </w:p>
+    <w:p>
+      <w:pPr>
+        <w:rPr>
+          <w:rFonts w:hint="eastAsia"/>
+        </w:rPr>
+      </w:pPr>
+      <w:r>
+        <w:rPr>
+          <w:rFonts w:hint="eastAsia"/>
+        </w:rPr>
+        <w:t>#</w:t>
+      </w:r>
+      <w:r>
+        <w:t>##################################################</w:t>
+      </w:r>
+    </w:p>
+    <w:p>
+      <w:pPr>
+        <w:rPr>
+          <w:rFonts w:hint="eastAsia"/>
+        </w:rPr>
+      </w:pPr>
+    </w:p>
+    <w:p>
+      <w:r>
+        <w:rPr>
+          <w:color w:val="C00000"/>
+        </w:rPr>
+        <w:t>Unity2022のLTS</w:t>
+      </w:r>
+      <w:r>
+        <w:t xml:space="preserve">が発表された　</w:t>
+      </w:r>
+    </w:p>
+    <w:p>
+      <w:r>
+        <w:t>何かが変わった？ようで　カメラアニメの表示が変になった</w:t>
+      </w:r>
+    </w:p>
+    <w:p>
+      <w:r>
+        <w:t>Unity2022.3.1f1で出力したカメラアニメ付の</w:t>
+      </w:r>
+      <w:proofErr w:type="spellStart"/>
+      <w:r>
+        <w:t>fbx</w:t>
+      </w:r>
+      <w:proofErr w:type="spellEnd"/>
+      <w:r>
+        <w:t>を表示するために　試行錯誤の嵐</w:t>
+      </w:r>
+    </w:p>
+    <w:p>
+      <w:r>
+        <w:t>なんとか再生できるようになった</w:t>
+      </w:r>
+    </w:p>
+    <w:p>
+      <w:pPr>
+        <w:rPr>
+          <w:rFonts w:hint="eastAsia"/>
+        </w:rPr>
+      </w:pPr>
+    </w:p>
+    <w:p>
+      <w:pPr>
+        <w:ind w:firstLineChars="200" w:firstLine="420"/>
+      </w:pPr>
+      <w:r>
+        <w:t>#### 使い方変更 ####</w:t>
+      </w:r>
+    </w:p>
+    <w:p>
+      <w:r>
+        <w:t>カメラの初期の位置と向き設定用Nullノードの下に　カメラオブジェクト(位置向きは設定しない)を置く</w:t>
+      </w:r>
+    </w:p>
+    <w:p>
+      <w:r>
+        <w:t>カメラオブジェクトにアニメーションをコンポーネントとして追加</w:t>
+      </w:r>
+    </w:p>
+    <w:p>
+      <w:r>
+        <w:t xml:space="preserve">!!! </w:t>
+      </w:r>
+      <w:r>
+        <w:rPr>
+          <w:color w:val="C00000"/>
+        </w:rPr>
+        <w:t>カメラオブジェクトの名前と　アニメーションの名前を一致させることが読み込み条件</w:t>
+      </w:r>
+      <w:r>
+        <w:t xml:space="preserve"> !!!</w:t>
+      </w:r>
+      <w:r>
+        <w:tab/>
+      </w:r>
+      <w:r>
+        <w:tab/>
+      </w:r>
+      <w:r>
+        <w:tab/>
+        <w:t xml:space="preserve"> </w:t>
       </w:r>
     </w:p>
     <w:p/>
     <w:p>
       <w:r>
-        <w:rPr>
-          <w:rFonts w:hint="eastAsia"/>
-        </w:rPr>
-        <w:t>M</w:t>
-      </w:r>
-      <w:r>
-        <w:t>aya</w:t>
-      </w:r>
-      <w:r>
-        <w:rPr>
-          <w:rFonts w:hint="eastAsia"/>
-        </w:rPr>
-        <w:t>での読み込みは普通にできます</w:t>
-      </w:r>
-    </w:p>
-    <w:p>
-      <w:r>
-        <w:rPr>
-          <w:rFonts w:hint="eastAsia"/>
-        </w:rPr>
-        <w:t>読み込んだ後で　ツリービューでC</w:t>
-      </w:r>
-      <w:r>
-        <w:t>amera</w:t>
-      </w:r>
-      <w:r>
-        <w:rPr>
-          <w:rFonts w:hint="eastAsia"/>
-        </w:rPr>
-        <w:t xml:space="preserve">を選択　</w:t>
-      </w:r>
-    </w:p>
-    <w:p>
-      <w:r>
-        <w:rPr>
-          <w:rFonts w:hint="eastAsia"/>
-        </w:rPr>
-        <w:t>アトリビュートでカメラについての　トランスフォームの継承チェック設定</w:t>
-      </w:r>
-    </w:p>
-    <w:p>
-      <w:r>
-        <w:rPr>
-          <w:rFonts w:hint="eastAsia"/>
-        </w:rPr>
-        <w:t>ビューメニューのカメラの巡回を実行</w:t>
-      </w:r>
-    </w:p>
-    <w:p>
-      <w:r>
-        <w:rPr>
-          <w:rFonts w:hint="eastAsia"/>
-        </w:rPr>
-        <w:t>再生ボタンで再生</w:t>
-      </w:r>
-    </w:p>
-    <w:p/>
-    <w:p>
-      <w:proofErr w:type="spellStart"/>
-      <w:r>
-        <w:rPr>
-          <w:rFonts w:hint="eastAsia"/>
-        </w:rPr>
-        <w:t>f</w:t>
-      </w:r>
-      <w:r>
-        <w:t>bx</w:t>
-      </w:r>
-      <w:proofErr w:type="spellEnd"/>
-      <w:r>
-        <w:rPr>
-          <w:rFonts w:hint="eastAsia"/>
-        </w:rPr>
-        <w:t>書き出し時はおそらく１つしかアニメを出力しないので</w:t>
-      </w:r>
-    </w:p>
-    <w:p>
-      <w:r>
-        <w:rPr>
-          <w:rFonts w:hint="eastAsia"/>
-        </w:rPr>
-        <w:t>カメラを書き出したいときは他のアニメを消してカメラアニメ１つにしてからE</w:t>
-      </w:r>
-      <w:r>
-        <w:t>xport</w:t>
-      </w:r>
-    </w:p>
-    <w:p/>
+        <w:t>上記のような</w:t>
+      </w:r>
+      <w:r>
+        <w:rPr>
+          <w:color w:val="C00000"/>
+        </w:rPr>
+        <w:t>Nullノード--&gt;カメラオブジェクト--&gt;アニメ１つのセットを　複数</w:t>
+      </w:r>
+      <w:r>
+        <w:t>読み込み再生可能</w:t>
+      </w:r>
+    </w:p>
+    <w:p>
+      <w:r>
+        <w:tab/>
+      </w:r>
+      <w:r>
+        <w:tab/>
+      </w:r>
+      <w:r>
+        <w:tab/>
+        <w:t xml:space="preserve"> </w:t>
+      </w:r>
+    </w:p>
+    <w:p>
+      <w:r>
+        <w:t>2023/06/21現在　うまく再生できるものと　変になるものがある状態</w:t>
+      </w:r>
+    </w:p>
     <w:p>
       <w:pPr>
         <w:rPr>
           <w:rFonts w:hint="eastAsia"/>
         </w:rPr>
       </w:pPr>
+      <w:r>
+        <w:rPr>
+          <w:rFonts w:hint="eastAsia"/>
+        </w:rPr>
+        <w:t>これから</w:t>
+      </w:r>
+      <w:r>
+        <w:t>調整していく</w:t>
+      </w:r>
     </w:p>
     <w:sectPr>
       <w:pgSz w:w="11906" w:h="16838"/>
@@ -1686,7 +1879,7 @@
   <w:style w:type="paragraph" w:default="1" w:styleId="a">
     <w:name w:val="Normal"/>
     <w:qFormat/>
-    <w:rsid w:val="000B309F"/>
+    <w:rsid w:val="00A40689"/>
     <w:pPr>
       <w:widowControl w:val="0"/>
       <w:jc w:val="both"/>

</xml_diff>

<commit_message>
Enable Attach Animation to eNull. Enable CameraAnim Under eNull.
</commit_message>
<xml_diff>
--- a/Documents/TroubleShooting/AboutCameraAnim.docx
+++ b/Documents/TroubleShooting/AboutCameraAnim.docx
@@ -4,330 +4,622 @@
   <w:body>
     <w:p>
       <w:r>
+        <w:t>#################</w:t>
+      </w:r>
+      <w:r>
+        <w:t>########</w:t>
+      </w:r>
+      <w:r>
+        <w:rPr>
+          <w:rFonts w:hint="eastAsia"/>
+        </w:rPr>
+        <w:t>#</w:t>
+      </w:r>
+      <w:r>
+        <w:t>####################</w:t>
+      </w:r>
+    </w:p>
+    <w:p>
+      <w:r>
         <w:rPr>
           <w:rFonts w:hint="eastAsia"/>
         </w:rPr>
         <w:t>カメラアニメについて</w:t>
       </w:r>
+      <w:r>
+        <w:rPr>
+          <w:rFonts w:hint="eastAsia"/>
+        </w:rPr>
+        <w:t xml:space="preserve">　</w:t>
+      </w:r>
+      <w:r>
+        <w:t xml:space="preserve">EditMot </w:t>
+      </w:r>
+      <w:r>
+        <w:rPr>
+          <w:rFonts w:hint="eastAsia"/>
+        </w:rPr>
+        <w:t>v</w:t>
+      </w:r>
+      <w:r>
+        <w:t>er1.2.0.2</w:t>
+      </w:r>
+      <w:r>
+        <w:rPr>
+          <w:rFonts w:hint="eastAsia"/>
+        </w:rPr>
+        <w:t>2</w:t>
+      </w:r>
+      <w:r>
+        <w:rPr>
+          <w:rFonts w:hint="eastAsia"/>
+        </w:rPr>
+        <w:t>へ向けて</w:t>
+      </w:r>
+    </w:p>
+    <w:p>
+      <w:pPr>
+        <w:rPr>
+          <w:rFonts w:hint="eastAsia"/>
+        </w:rPr>
+      </w:pPr>
+      <w:r>
+        <w:rPr>
+          <w:rFonts w:hint="eastAsia"/>
+        </w:rPr>
+        <w:t>#</w:t>
+      </w:r>
+      <w:r>
+        <w:t>################</w:t>
+      </w:r>
+      <w:r>
+        <w:t>########</w:t>
+      </w:r>
+      <w:r>
+        <w:t>#####################</w:t>
+      </w:r>
+    </w:p>
+    <w:p>
+      <w:r>
+        <w:rPr>
+          <w:rFonts w:hint="eastAsia"/>
+        </w:rPr>
+        <w:t>v</w:t>
+      </w:r>
+      <w:r>
+        <w:t>er1.2.0.2</w:t>
+      </w:r>
+      <w:r>
+        <w:t>2</w:t>
+      </w:r>
+      <w:r>
+        <w:rPr>
+          <w:rFonts w:hint="eastAsia"/>
+        </w:rPr>
+        <w:t>ではU</w:t>
+      </w:r>
+      <w:r>
+        <w:t>nity</w:t>
+      </w:r>
+      <w:r>
+        <w:t>2022</w:t>
+      </w:r>
+      <w:r>
+        <w:t>.</w:t>
+      </w:r>
+      <w:r>
+        <w:t>3</w:t>
+      </w:r>
+      <w:r>
+        <w:t xml:space="preserve">.* </w:t>
+      </w:r>
+      <w:r>
+        <w:rPr>
+          <w:rFonts w:hint="eastAsia"/>
+        </w:rPr>
+        <w:t>で設定した</w:t>
+      </w:r>
+      <w:r>
+        <w:rPr>
+          <w:rFonts w:hint="eastAsia"/>
+        </w:rPr>
+        <w:t>複数の</w:t>
+      </w:r>
+      <w:r>
+        <w:rPr>
+          <w:rFonts w:hint="eastAsia"/>
+        </w:rPr>
+        <w:t>カメラアニメの</w:t>
+      </w:r>
+      <w:r>
+        <w:rPr>
+          <w:rFonts w:hint="eastAsia"/>
+        </w:rPr>
+        <w:t>読み込み再生保存</w:t>
+      </w:r>
+      <w:r>
+        <w:rPr>
+          <w:rFonts w:hint="eastAsia"/>
+        </w:rPr>
+        <w:t>に対応</w:t>
+      </w:r>
+    </w:p>
+    <w:p>
+      <w:r>
+        <w:t>UnityAsset</w:t>
+      </w:r>
+      <w:r>
+        <w:rPr>
+          <w:rFonts w:hint="eastAsia"/>
+        </w:rPr>
+        <w:t>のモーションをカメラ付きで編集可能に</w:t>
+      </w:r>
+    </w:p>
+    <w:p>
+      <w:r>
+        <w:rPr>
+          <w:rFonts w:hint="eastAsia"/>
+        </w:rPr>
+        <w:t>ただし　カメラアニメのノード構成に関して決まった形式にする必要がある</w:t>
+      </w:r>
+    </w:p>
+    <w:p>
+      <w:pPr>
+        <w:rPr>
+          <w:rFonts w:hint="eastAsia"/>
+        </w:rPr>
+      </w:pPr>
+    </w:p>
+    <w:p>
+      <w:r>
+        <w:rPr>
+          <w:rFonts w:hint="eastAsia"/>
+        </w:rPr>
+        <w:t>U</w:t>
+      </w:r>
+      <w:r>
+        <w:t>nity</w:t>
+      </w:r>
+      <w:r>
+        <w:rPr>
+          <w:rFonts w:hint="eastAsia"/>
+        </w:rPr>
+        <w:t>によるカメラアニメ入りのf</w:t>
+      </w:r>
+      <w:r>
+        <w:t>bx</w:t>
+      </w:r>
+      <w:r>
+        <w:rPr>
+          <w:rFonts w:hint="eastAsia"/>
+        </w:rPr>
+        <w:t>の出力の仕方</w:t>
+      </w:r>
+    </w:p>
+    <w:p>
+      <w:r>
+        <w:rPr>
+          <w:color w:val="C00000"/>
+        </w:rPr>
+        <w:t>Unity</w:t>
+      </w:r>
+      <w:r>
+        <w:rPr>
+          <w:rFonts w:hint="eastAsia"/>
+          <w:color w:val="C00000"/>
+        </w:rPr>
+        <w:t>のF</w:t>
+      </w:r>
+      <w:r>
+        <w:rPr>
+          <w:color w:val="C00000"/>
+        </w:rPr>
+        <w:t>bxExporter</w:t>
+      </w:r>
+      <w:r>
+        <w:rPr>
+          <w:rFonts w:hint="eastAsia"/>
+          <w:color w:val="C00000"/>
+        </w:rPr>
+        <w:t>公式プラグイン</w:t>
+      </w:r>
+      <w:r>
+        <w:rPr>
+          <w:rFonts w:hint="eastAsia"/>
+        </w:rPr>
+        <w:t>を使用します</w:t>
+      </w:r>
+    </w:p>
+    <w:p>
+      <w:r>
+        <w:t>Asset</w:t>
+      </w:r>
+      <w:r>
+        <w:rPr>
+          <w:rFonts w:hint="eastAsia"/>
+        </w:rPr>
+        <w:t>丸ごとの出力は重いので大抵の場合　ゲームオブジェクトツリーの一部をf</w:t>
+      </w:r>
+      <w:r>
+        <w:t>bx</w:t>
+      </w:r>
+      <w:r>
+        <w:rPr>
+          <w:rFonts w:hint="eastAsia"/>
+        </w:rPr>
+        <w:t>出力して編集</w:t>
+      </w:r>
     </w:p>
     <w:p/>
     <w:p>
       <w:r>
-        <w:t>#################</w:t>
-      </w:r>
-      <w:r>
-        <w:t>########</w:t>
-      </w:r>
-    </w:p>
-    <w:p>
-      <w:r>
-        <w:t xml:space="preserve">EditMot </w:t>
-      </w:r>
-      <w:r>
-        <w:rPr>
-          <w:rFonts w:hint="eastAsia"/>
-        </w:rPr>
-        <w:t>v</w:t>
-      </w:r>
-      <w:r>
-        <w:t>er1.2.0.2</w:t>
-      </w:r>
-      <w:r>
-        <w:rPr>
-          <w:rFonts w:hint="eastAsia"/>
-        </w:rPr>
-        <w:t>2</w:t>
-      </w:r>
-      <w:r>
-        <w:rPr>
-          <w:rFonts w:hint="eastAsia"/>
-        </w:rPr>
-        <w:t>へ向けて</w:t>
-      </w:r>
-    </w:p>
-    <w:p>
-      <w:r>
-        <w:rPr>
-          <w:rFonts w:hint="eastAsia"/>
-        </w:rPr>
-        <w:t>#</w:t>
-      </w:r>
-      <w:r>
-        <w:t>################</w:t>
-      </w:r>
-      <w:r>
-        <w:t>########</w:t>
-      </w:r>
-    </w:p>
-    <w:p/>
-    <w:p>
-      <w:r>
-        <w:rPr>
-          <w:rFonts w:hint="eastAsia"/>
-        </w:rPr>
-        <w:t>v</w:t>
-      </w:r>
-      <w:r>
-        <w:t>er1.2.0.2</w:t>
-      </w:r>
-      <w:r>
-        <w:t>2</w:t>
-      </w:r>
-      <w:r>
-        <w:rPr>
-          <w:rFonts w:hint="eastAsia"/>
-        </w:rPr>
-        <w:t>ではU</w:t>
+        <w:rPr>
+          <w:rFonts w:hint="eastAsia"/>
+        </w:rPr>
+        <w:t>U</w:t>
       </w:r>
       <w:r>
         <w:t>nity</w:t>
       </w:r>
       <w:r>
-        <w:t>2022</w:t>
-      </w:r>
-      <w:r>
-        <w:t>.</w:t>
-      </w:r>
-      <w:r>
-        <w:t>3</w:t>
-      </w:r>
-      <w:r>
-        <w:t xml:space="preserve">.* </w:t>
-      </w:r>
-      <w:r>
-        <w:rPr>
-          <w:rFonts w:hint="eastAsia"/>
-        </w:rPr>
-        <w:t>で設定した</w:t>
-      </w:r>
-      <w:r>
-        <w:rPr>
-          <w:rFonts w:hint="eastAsia"/>
-        </w:rPr>
-        <w:t>複数の</w:t>
-      </w:r>
-      <w:r>
-        <w:rPr>
-          <w:rFonts w:hint="eastAsia"/>
-        </w:rPr>
-        <w:t>カメラアニメの</w:t>
-      </w:r>
-      <w:r>
-        <w:rPr>
-          <w:rFonts w:hint="eastAsia"/>
-        </w:rPr>
-        <w:t>読み込み再生保存</w:t>
-      </w:r>
-      <w:r>
-        <w:rPr>
-          <w:rFonts w:hint="eastAsia"/>
-        </w:rPr>
-        <w:t>に対応</w:t>
-      </w:r>
-    </w:p>
-    <w:p>
-      <w:r>
-        <w:t>UnityAsset</w:t>
-      </w:r>
-      <w:r>
-        <w:rPr>
-          <w:rFonts w:hint="eastAsia"/>
-        </w:rPr>
-        <w:t>のモーションをカメラ付きで編集可能に</w:t>
-      </w:r>
-    </w:p>
-    <w:p>
-      <w:r>
-        <w:rPr>
-          <w:rFonts w:hint="eastAsia"/>
-        </w:rPr>
-        <w:t>ただし　カメラアニメのノード構成に関して決まった形式にする必要がある</w:t>
-      </w:r>
-    </w:p>
-    <w:p/>
-    <w:p/>
-    <w:p>
-      <w:r>
-        <w:rPr>
-          <w:rFonts w:hint="eastAsia"/>
-        </w:rPr>
-        <w:t>U</w:t>
-      </w:r>
-      <w:r>
-        <w:t>nity</w:t>
-      </w:r>
-      <w:r>
-        <w:rPr>
-          <w:rFonts w:hint="eastAsia"/>
-        </w:rPr>
-        <w:t>によるカメラアニメ入りのf</w:t>
-      </w:r>
-      <w:r>
-        <w:t>bx</w:t>
-      </w:r>
-      <w:r>
-        <w:rPr>
-          <w:rFonts w:hint="eastAsia"/>
-        </w:rPr>
-        <w:t>の出力の仕方</w:t>
-      </w:r>
-    </w:p>
-    <w:p>
-      <w:r>
-        <w:rPr>
-          <w:color w:val="C00000"/>
-        </w:rPr>
+        <w:rPr>
+          <w:rFonts w:hint="eastAsia"/>
+        </w:rPr>
+        <w:t>上でのカメラアニメのノード構成について</w:t>
+      </w:r>
+    </w:p>
+    <w:p>
+      <w:pPr>
+        <w:rPr>
+          <w:rFonts w:hint="eastAsia"/>
+        </w:rPr>
+      </w:pPr>
+      <w:r>
+        <w:rPr>
+          <w:rFonts w:hint="eastAsia"/>
+        </w:rPr>
+        <w:t>〇</w:t>
+      </w:r>
+      <w:r>
+        <w:rPr>
+          <w:rFonts w:hint="eastAsia"/>
+        </w:rPr>
+        <w:t>構成その１</w:t>
+      </w:r>
+    </w:p>
+    <w:p>
+      <w:r>
+        <w:rPr>
+          <w:rFonts w:hint="eastAsia"/>
+        </w:rPr>
+        <w:t>カメラの初期位置向きを設定したe</w:t>
+      </w:r>
+      <w:r>
+        <w:t>Null</w:t>
+      </w:r>
+      <w:r>
+        <w:rPr>
+          <w:rFonts w:hint="eastAsia"/>
+        </w:rPr>
+        <w:t>ノードにカメラアニメをアタッチ</w:t>
+      </w:r>
+    </w:p>
+    <w:p>
+      <w:r>
+        <w:rPr>
+          <w:rFonts w:hint="eastAsia"/>
+        </w:rPr>
+        <w:t>上記e</w:t>
+      </w:r>
+      <w:r>
+        <w:t>Null</w:t>
+      </w:r>
+      <w:r>
+        <w:rPr>
+          <w:rFonts w:hint="eastAsia"/>
+        </w:rPr>
+        <w:t>ノードの子供にカメラオブジェクト</w:t>
+      </w:r>
+    </w:p>
+    <w:p>
+      <w:r>
+        <w:rPr>
+          <w:rFonts w:hint="eastAsia"/>
+          <w:color w:val="C00000"/>
+        </w:rPr>
+        <w:t>カメラアニメの名前</w:t>
+      </w:r>
+      <w:r>
+        <w:rPr>
+          <w:rFonts w:hint="eastAsia"/>
+        </w:rPr>
+        <w:t>には</w:t>
+      </w:r>
+      <w:r>
+        <w:rPr>
+          <w:rFonts w:hint="eastAsia"/>
+          <w:color w:val="C00000"/>
+        </w:rPr>
+        <w:t>C</w:t>
+      </w:r>
+      <w:r>
+        <w:rPr>
+          <w:color w:val="C00000"/>
+        </w:rPr>
+        <w:t>amera</w:t>
+      </w:r>
+      <w:r>
+        <w:rPr>
+          <w:rFonts w:hint="eastAsia"/>
+          <w:color w:val="C00000"/>
+        </w:rPr>
+        <w:t>という文字列</w:t>
+      </w:r>
+      <w:r>
+        <w:rPr>
+          <w:rFonts w:hint="eastAsia"/>
+        </w:rPr>
+        <w:t>を含ませる必要有</w:t>
+      </w:r>
+    </w:p>
+    <w:p>
+      <w:pPr>
+        <w:rPr>
+          <w:rFonts w:hint="eastAsia"/>
+        </w:rPr>
+      </w:pPr>
+      <w:r>
+        <w:rPr>
+          <w:rFonts w:hint="eastAsia"/>
+          <w:color w:val="C00000"/>
+        </w:rPr>
+        <w:t>カメラオブジェクトの名前</w:t>
+      </w:r>
+      <w:r>
+        <w:rPr>
+          <w:rFonts w:hint="eastAsia"/>
+        </w:rPr>
+        <w:t>と</w:t>
+      </w:r>
+      <w:r>
+        <w:rPr>
+          <w:rFonts w:hint="eastAsia"/>
+          <w:color w:val="C00000"/>
+        </w:rPr>
+        <w:t>カメラアニメーション</w:t>
+      </w:r>
+      <w:r>
+        <w:rPr>
+          <w:rFonts w:hint="eastAsia"/>
+        </w:rPr>
+        <w:t>(コントローラーではない</w:t>
+      </w:r>
+      <w:r>
+        <w:t>)</w:t>
+      </w:r>
+      <w:r>
+        <w:rPr>
+          <w:rFonts w:hint="eastAsia"/>
+        </w:rPr>
+        <w:t>の</w:t>
+      </w:r>
+      <w:r>
+        <w:rPr>
+          <w:rFonts w:hint="eastAsia"/>
+          <w:color w:val="C00000"/>
+        </w:rPr>
+        <w:t>名前を一致</w:t>
+      </w:r>
+      <w:r>
+        <w:rPr>
+          <w:rFonts w:hint="eastAsia"/>
+        </w:rPr>
+        <w:t>させる必要有</w:t>
+      </w:r>
+    </w:p>
+    <w:p>
+      <w:r>
+        <w:rPr>
+          <w:rFonts w:hint="eastAsia"/>
+        </w:rPr>
+        <w:t>〇構成その２</w:t>
+      </w:r>
+    </w:p>
+    <w:p>
+      <w:r>
+        <w:t>カメラの初期の位置と向き設定用Nullノードの下に　カメラオブジェクト(位置向きは設定しない)を置く</w:t>
+      </w:r>
+    </w:p>
+    <w:p>
+      <w:r>
+        <w:t>カメラオブジェクトにアニメーションをコンポーネントとして追加</w:t>
+      </w:r>
+    </w:p>
+    <w:p>
+      <w:r>
+        <w:rPr>
+          <w:rFonts w:hint="eastAsia"/>
+          <w:color w:val="C00000"/>
+        </w:rPr>
+        <w:t>カメラアニメの名前</w:t>
+      </w:r>
+      <w:r>
+        <w:rPr>
+          <w:rFonts w:hint="eastAsia"/>
+        </w:rPr>
+        <w:t>には</w:t>
+      </w:r>
+      <w:r>
+        <w:rPr>
+          <w:rFonts w:hint="eastAsia"/>
+          <w:color w:val="C00000"/>
+        </w:rPr>
+        <w:t>C</w:t>
+      </w:r>
+      <w:r>
+        <w:rPr>
+          <w:color w:val="C00000"/>
+        </w:rPr>
+        <w:t>amera</w:t>
+      </w:r>
+      <w:r>
+        <w:rPr>
+          <w:rFonts w:hint="eastAsia"/>
+          <w:color w:val="C00000"/>
+        </w:rPr>
+        <w:t>という文字列</w:t>
+      </w:r>
+      <w:r>
+        <w:rPr>
+          <w:rFonts w:hint="eastAsia"/>
+        </w:rPr>
+        <w:t>を含ませる必要有</w:t>
+      </w:r>
+    </w:p>
+    <w:p>
+      <w:r>
+        <w:rPr>
+          <w:rFonts w:hint="eastAsia"/>
+          <w:color w:val="C00000"/>
+        </w:rPr>
+        <w:t>カメラオブジェクトの名前</w:t>
+      </w:r>
+      <w:r>
+        <w:rPr>
+          <w:rFonts w:hint="eastAsia"/>
+        </w:rPr>
+        <w:t>と</w:t>
+      </w:r>
+      <w:r>
+        <w:rPr>
+          <w:rFonts w:hint="eastAsia"/>
+          <w:color w:val="C00000"/>
+        </w:rPr>
+        <w:t>カメラアニメーション</w:t>
+      </w:r>
+      <w:r>
+        <w:rPr>
+          <w:rFonts w:hint="eastAsia"/>
+        </w:rPr>
+        <w:t>(コントローラーではない</w:t>
+      </w:r>
+      <w:r>
+        <w:t>)</w:t>
+      </w:r>
+      <w:r>
+        <w:rPr>
+          <w:rFonts w:hint="eastAsia"/>
+        </w:rPr>
+        <w:t>の</w:t>
+      </w:r>
+      <w:r>
+        <w:rPr>
+          <w:rFonts w:hint="eastAsia"/>
+          <w:color w:val="C00000"/>
+        </w:rPr>
+        <w:t>名前を一致</w:t>
+      </w:r>
+      <w:r>
+        <w:rPr>
+          <w:rFonts w:hint="eastAsia"/>
+        </w:rPr>
+        <w:t>させる必要有</w:t>
+      </w:r>
+    </w:p>
+    <w:p>
+      <w:r>
+        <w:t>上記のような</w:t>
+      </w:r>
+      <w:r>
+        <w:rPr>
+          <w:color w:val="C00000"/>
+        </w:rPr>
+        <w:t>Nullノード--&gt;カメラオブジェクト--&gt;アニメ１つのセット　複数</w:t>
+      </w:r>
+      <w:r>
+        <w:rPr>
+          <w:rFonts w:hint="eastAsia"/>
+          <w:color w:val="C00000"/>
+        </w:rPr>
+        <w:t>セットに対応</w:t>
+      </w:r>
+    </w:p>
+    <w:p>
+      <w:r>
+        <w:rPr>
+          <w:rFonts w:hint="eastAsia"/>
+        </w:rPr>
+        <w:t>構成１または構成２にする　U</w:t>
+      </w:r>
+      <w:r>
+        <w:t>nityAsset</w:t>
+      </w:r>
+      <w:r>
+        <w:rPr>
+          <w:rFonts w:hint="eastAsia"/>
+        </w:rPr>
+        <w:t>のT</w:t>
+      </w:r>
+      <w:r>
+        <w:t>heHunt</w:t>
+      </w:r>
+      <w:r>
+        <w:rPr>
+          <w:rFonts w:hint="eastAsia"/>
+        </w:rPr>
+        <w:t>は構成１の方</w:t>
+      </w:r>
+      <w:r>
+        <w:tab/>
+      </w:r>
+    </w:p>
+    <w:p>
+      <w:r>
+        <w:rPr>
+          <w:rFonts w:hint="eastAsia"/>
+        </w:rPr>
+        <w:t>カメラアニメの確認の際にはインスペクターの</w:t>
+      </w:r>
+      <w:r>
+        <w:rPr>
+          <w:rFonts w:hint="eastAsia"/>
+          <w:color w:val="C00000"/>
+        </w:rPr>
+        <w:t>R</w:t>
+      </w:r>
+      <w:r>
+        <w:rPr>
+          <w:color w:val="C00000"/>
+        </w:rPr>
+        <w:t>ootMotion</w:t>
+      </w:r>
+      <w:r>
+        <w:rPr>
+          <w:rFonts w:hint="eastAsia"/>
+          <w:color w:val="C00000"/>
+        </w:rPr>
+        <w:t>のチェック</w:t>
+      </w:r>
+      <w:r>
+        <w:rPr>
+          <w:rFonts w:hint="eastAsia"/>
+        </w:rPr>
+        <w:t>にも注意</w:t>
+      </w:r>
+    </w:p>
+    <w:p>
+      <w:r>
+        <w:rPr>
+          <w:rFonts w:hint="eastAsia"/>
+        </w:rPr>
+        <w:t xml:space="preserve">出力するオブジェクトツリーの一番親のオブジェクトを選択した状態で </w:t>
+      </w:r>
+      <w:r>
         <w:t>Unity</w:t>
       </w:r>
       <w:r>
         <w:rPr>
           <w:rFonts w:hint="eastAsia"/>
-          <w:color w:val="C00000"/>
-        </w:rPr>
-        <w:t>のF</w:t>
-      </w:r>
-      <w:r>
-        <w:rPr>
-          <w:color w:val="C00000"/>
-        </w:rPr>
-        <w:t>bxExporter</w:t>
-      </w:r>
-      <w:r>
-        <w:rPr>
-          <w:rFonts w:hint="eastAsia"/>
-          <w:color w:val="C00000"/>
-        </w:rPr>
-        <w:t>公式プラグイン</w:t>
-      </w:r>
-      <w:r>
-        <w:rPr>
-          <w:rFonts w:hint="eastAsia"/>
-        </w:rPr>
-        <w:t>を使用します</w:t>
-      </w:r>
-    </w:p>
-    <w:p>
-      <w:r>
-        <w:t>Asset</w:t>
-      </w:r>
-      <w:r>
-        <w:rPr>
-          <w:rFonts w:hint="eastAsia"/>
-        </w:rPr>
-        <w:t>丸ごとの出力は重いので大抵の場合　ゲームオブジェクトツリーの一部をf</w:t>
-      </w:r>
-      <w:r>
-        <w:t>bx</w:t>
-      </w:r>
-      <w:r>
-        <w:rPr>
-          <w:rFonts w:hint="eastAsia"/>
-        </w:rPr>
-        <w:t>出力して編集</w:t>
-      </w:r>
-    </w:p>
-    <w:p/>
-    <w:p>
-      <w:r>
-        <w:rPr>
-          <w:rFonts w:hint="eastAsia"/>
-        </w:rPr>
-        <w:t>U</w:t>
-      </w:r>
-      <w:r>
-        <w:t>nity</w:t>
-      </w:r>
-      <w:r>
-        <w:rPr>
-          <w:rFonts w:hint="eastAsia"/>
-        </w:rPr>
-        <w:t>上でのカメラアニメのノード構成について</w:t>
-      </w:r>
-    </w:p>
-    <w:p>
-      <w:r>
-        <w:t>カメラの初期の位置と向き設定用Nullノードの下に　カメラオブジェクト(位置向きは設定しない)を置く</w:t>
-      </w:r>
-    </w:p>
-    <w:p>
-      <w:r>
-        <w:t>カメラオブジェクトにアニメーションをコンポーネントとして追加</w:t>
-      </w:r>
-    </w:p>
-    <w:p>
-      <w:r>
-        <w:rPr>
-          <w:rFonts w:hint="eastAsia"/>
-          <w:color w:val="C00000"/>
-        </w:rPr>
-        <w:t>カメラアニメの名前</w:t>
-      </w:r>
-      <w:r>
-        <w:rPr>
-          <w:rFonts w:hint="eastAsia"/>
-        </w:rPr>
-        <w:t>には</w:t>
-      </w:r>
-      <w:r>
-        <w:rPr>
-          <w:rFonts w:hint="eastAsia"/>
-          <w:color w:val="C00000"/>
-        </w:rPr>
-        <w:t>C</w:t>
-      </w:r>
-      <w:r>
-        <w:rPr>
-          <w:color w:val="C00000"/>
-        </w:rPr>
-        <w:t>amera</w:t>
-      </w:r>
-      <w:r>
-        <w:rPr>
-          <w:rFonts w:hint="eastAsia"/>
-          <w:color w:val="C00000"/>
-        </w:rPr>
-        <w:t>という文字列</w:t>
-      </w:r>
-      <w:r>
-        <w:rPr>
-          <w:rFonts w:hint="eastAsia"/>
-        </w:rPr>
-        <w:t>を含ませる必要有</w:t>
-      </w:r>
-    </w:p>
-    <w:p>
-      <w:r>
-        <w:rPr>
-          <w:rFonts w:hint="eastAsia"/>
-          <w:color w:val="C00000"/>
-        </w:rPr>
-        <w:t>カメラオブジェクトの名前</w:t>
-      </w:r>
-      <w:r>
-        <w:rPr>
-          <w:rFonts w:hint="eastAsia"/>
-        </w:rPr>
-        <w:t>と</w:t>
-      </w:r>
-      <w:r>
-        <w:rPr>
-          <w:rFonts w:hint="eastAsia"/>
-          <w:color w:val="C00000"/>
-        </w:rPr>
-        <w:t>カメラアニメーション</w:t>
-      </w:r>
-      <w:r>
-        <w:rPr>
-          <w:rFonts w:hint="eastAsia"/>
-        </w:rPr>
-        <w:t>(コントローラーではない</w:t>
-      </w:r>
-      <w:r>
-        <w:t>)</w:t>
-      </w:r>
-      <w:r>
-        <w:rPr>
-          <w:rFonts w:hint="eastAsia"/>
         </w:rPr>
         <w:t>の</w:t>
       </w:r>
@@ -336,93 +628,6 @@
           <w:rFonts w:hint="eastAsia"/>
           <w:color w:val="C00000"/>
         </w:rPr>
-        <w:t>名前を一致</w:t>
-      </w:r>
-      <w:r>
-        <w:rPr>
-          <w:rFonts w:hint="eastAsia"/>
-        </w:rPr>
-        <w:t>させる必要有</w:t>
-      </w:r>
-    </w:p>
-    <w:p>
-      <w:r>
-        <w:t>上記のような</w:t>
-      </w:r>
-      <w:r>
-        <w:rPr>
-          <w:color w:val="C00000"/>
-        </w:rPr>
-        <w:t>Nullノード--&gt;カメラオブジェクト--&gt;アニメ１つのセット　複数</w:t>
-      </w:r>
-      <w:r>
-        <w:rPr>
-          <w:rFonts w:hint="eastAsia"/>
-          <w:color w:val="C00000"/>
-        </w:rPr>
-        <w:t>セットに対応</w:t>
-      </w:r>
-    </w:p>
-    <w:p>
-      <w:r>
-        <w:tab/>
-      </w:r>
-    </w:p>
-    <w:p>
-      <w:r>
-        <w:rPr>
-          <w:rFonts w:hint="eastAsia"/>
-        </w:rPr>
-        <w:t>カメラアニメの確認の際にはインスペクターの</w:t>
-      </w:r>
-      <w:r>
-        <w:rPr>
-          <w:rFonts w:hint="eastAsia"/>
-          <w:color w:val="C00000"/>
-        </w:rPr>
-        <w:t>R</w:t>
-      </w:r>
-      <w:r>
-        <w:rPr>
-          <w:color w:val="C00000"/>
-        </w:rPr>
-        <w:t>ootMotion</w:t>
-      </w:r>
-      <w:r>
-        <w:rPr>
-          <w:rFonts w:hint="eastAsia"/>
-          <w:color w:val="C00000"/>
-        </w:rPr>
-        <w:t>のチェック</w:t>
-      </w:r>
-      <w:r>
-        <w:rPr>
-          <w:rFonts w:hint="eastAsia"/>
-        </w:rPr>
-        <w:t>にも注意</w:t>
-      </w:r>
-    </w:p>
-    <w:p>
-      <w:r>
-        <w:rPr>
-          <w:rFonts w:hint="eastAsia"/>
-        </w:rPr>
-        <w:t xml:space="preserve">出力するオブジェクトツリーの一番親のオブジェクトを選択した状態で </w:t>
-      </w:r>
-      <w:r>
-        <w:t>Unity</w:t>
-      </w:r>
-      <w:r>
-        <w:rPr>
-          <w:rFonts w:hint="eastAsia"/>
-        </w:rPr>
-        <w:t>の</w:t>
-      </w:r>
-      <w:r>
-        <w:rPr>
-          <w:rFonts w:hint="eastAsia"/>
-          <w:color w:val="C00000"/>
-        </w:rPr>
         <w:t>G</w:t>
       </w:r>
       <w:r>
@@ -451,7 +656,6 @@
         <w:t>を実行</w:t>
       </w:r>
     </w:p>
-    <w:p/>
     <w:p>
       <w:r>
         <w:rPr>
@@ -478,8 +682,12 @@
         <w:t>に変更</w:t>
       </w:r>
     </w:p>
-    <w:p/>
-    <w:p>
+    <w:p>
+      <w:pPr>
+        <w:rPr>
+          <w:rFonts w:hint="eastAsia"/>
+        </w:rPr>
+      </w:pPr>
       <w:r>
         <w:rPr>
           <w:rFonts w:hint="eastAsia"/>
@@ -488,12 +696,20 @@
       </w:r>
     </w:p>
     <w:p>
-      <w:pPr>
-        <w:widowControl/>
-        <w:jc w:val="left"/>
-      </w:pPr>
-      <w:r>
-        <w:br w:type="page"/>
+      <w:r>
+        <w:rPr>
+          <w:rFonts w:hint="eastAsia"/>
+        </w:rPr>
+        <w:t>E</w:t>
+      </w:r>
+      <w:r>
+        <w:t>ditMot</w:t>
+      </w:r>
+      <w:r>
+        <w:rPr>
+          <w:rFonts w:hint="eastAsia"/>
+        </w:rPr>
+        <w:t>上での操作</w:t>
       </w:r>
     </w:p>
     <w:p>
@@ -502,23 +718,6 @@
           <w:rFonts w:hint="eastAsia"/>
         </w:rPr>
         <w:lastRenderedPageBreak/>
-        <w:t>E</w:t>
-      </w:r>
-      <w:r>
-        <w:t>ditMot</w:t>
-      </w:r>
-      <w:r>
-        <w:rPr>
-          <w:rFonts w:hint="eastAsia"/>
-        </w:rPr>
-        <w:t>上での操作</w:t>
-      </w:r>
-    </w:p>
-    <w:p>
-      <w:r>
-        <w:rPr>
-          <w:rFonts w:hint="eastAsia"/>
-        </w:rPr>
         <w:t>E</w:t>
       </w:r>
       <w:r>
@@ -767,8 +966,25 @@
         <w:rPr>
           <w:rFonts w:hint="eastAsia"/>
         </w:rPr>
+        <w:t>カメラアニメがオフ(グレー</w:t>
+      </w:r>
+      <w:r>
+        <w:t>)</w:t>
+      </w:r>
+      <w:r>
+        <w:rPr>
+          <w:rFonts w:hint="eastAsia"/>
+        </w:rPr>
+        <w:t>のとき</w:t>
+      </w:r>
+    </w:p>
+    <w:p>
+      <w:r>
+        <w:rPr>
+          <w:rFonts w:hint="eastAsia"/>
+        </w:rPr>
         <w:lastRenderedPageBreak/>
-        <w:t>カメラアニメがオフ(グレー</w:t>
+        <w:t>カメラアニメ設定のロックが外れて　カメラアニメオンオフスイッチの横の３つのスプライト操作(カメラ回転、カメラパン、カメラドリー</w:t>
       </w:r>
       <w:r>
         <w:t>)</w:t>
@@ -777,23 +993,6 @@
         <w:rPr>
           <w:rFonts w:hint="eastAsia"/>
         </w:rPr>
-        <w:t>のとき</w:t>
-      </w:r>
-    </w:p>
-    <w:p>
-      <w:r>
-        <w:rPr>
-          <w:rFonts w:hint="eastAsia"/>
-        </w:rPr>
-        <w:t>カメラアニメ設定のロックが外れて　カメラアニメオンオフスイッチの横の３つのスプライト操作(カメラ回転、カメラパン、カメラドリー</w:t>
-      </w:r>
-      <w:r>
-        <w:t>)</w:t>
-      </w:r>
-      <w:r>
-        <w:rPr>
-          <w:rFonts w:hint="eastAsia"/>
-        </w:rPr>
         <w:t>が可能になります</w:t>
       </w:r>
     </w:p>
@@ -954,111 +1153,197 @@
     </w:p>
     <w:p>
       <w:r>
-        <w:rPr>
-          <w:rFonts w:hint="eastAsia"/>
-        </w:rPr>
-        <w:t>U</w:t>
-      </w:r>
-      <w:r>
-        <w:t>nity</w:t>
-      </w:r>
-      <w:r>
-        <w:rPr>
-          <w:rFonts w:hint="eastAsia"/>
-        </w:rPr>
-        <w:t>で読み込んだのとは別に</w:t>
-      </w:r>
-      <w:r>
-        <w:rPr>
-          <w:rFonts w:hint="eastAsia"/>
-          <w:color w:val="C00000"/>
-        </w:rPr>
-        <w:t>ヒエラルキーに自分でカメラオブジェクトを作成</w:t>
-      </w:r>
-    </w:p>
-    <w:p>
-      <w:r>
-        <w:rPr>
-          <w:rFonts w:hint="eastAsia"/>
-          <w:color w:val="C00000"/>
-        </w:rPr>
-        <w:t>自分でアニメーションオブジェクトを作成</w:t>
-      </w:r>
-      <w:r>
-        <w:rPr>
-          <w:rFonts w:hint="eastAsia"/>
-        </w:rPr>
-        <w:t>してカメラにコンポーネントとして追加</w:t>
-      </w:r>
-    </w:p>
-    <w:p>
-      <w:r>
-        <w:rPr>
-          <w:rFonts w:hint="eastAsia"/>
-        </w:rPr>
-        <w:t>E</w:t>
-      </w:r>
-      <w:r>
-        <w:t>ditMot</w:t>
-      </w:r>
-      <w:r>
-        <w:rPr>
-          <w:rFonts w:hint="eastAsia"/>
-        </w:rPr>
-        <w:t>で出力したカメラアニメを開いてキーを全てマウスで選択して</w:t>
-      </w:r>
-      <w:r>
-        <w:rPr>
-          <w:rFonts w:hint="eastAsia"/>
-          <w:color w:val="C00000"/>
+        <w:t>Unity</w:t>
+      </w:r>
+      <w:r>
+        <w:rPr>
+          <w:rFonts w:hint="eastAsia"/>
+        </w:rPr>
+        <w:t>に読み込んだA</w:t>
+      </w:r>
+      <w:r>
+        <w:t>sset</w:t>
+      </w:r>
+      <w:r>
+        <w:rPr>
+          <w:rFonts w:hint="eastAsia"/>
+        </w:rPr>
+        <w:t>フォルダのf</w:t>
+      </w:r>
+      <w:r>
+        <w:t>bx</w:t>
+      </w:r>
+      <w:r>
+        <w:rPr>
+          <w:rFonts w:hint="eastAsia"/>
+        </w:rPr>
+        <w:t>の展開マークをクリック</w:t>
+      </w:r>
+    </w:p>
+    <w:p>
+      <w:r>
+        <w:rPr>
+          <w:rFonts w:hint="eastAsia"/>
+        </w:rPr>
+        <w:t>検索フィルターにC</w:t>
+      </w:r>
+      <w:r>
+        <w:t>amera</w:t>
+      </w:r>
+      <w:r>
+        <w:rPr>
+          <w:rFonts w:hint="eastAsia"/>
+        </w:rPr>
+        <w:t>と入力</w:t>
+      </w:r>
+    </w:p>
+    <w:p>
+      <w:r>
+        <w:rPr>
+          <w:rFonts w:hint="eastAsia"/>
         </w:rPr>
         <w:t>C</w:t>
       </w:r>
       <w:r>
-        <w:rPr>
-          <w:color w:val="C00000"/>
-        </w:rPr>
-        <w:t>trl+C</w:t>
-      </w:r>
-    </w:p>
-    <w:p>
-      <w:r>
-        <w:rPr>
-          <w:rFonts w:hint="eastAsia"/>
-        </w:rPr>
-        <w:t>自分で作成したアニメを開いて</w:t>
-      </w:r>
-      <w:r>
-        <w:rPr>
-          <w:rFonts w:hint="eastAsia"/>
-          <w:color w:val="C00000"/>
+        <w:t>amera_1</w:t>
+      </w:r>
+      <w:r>
+        <w:rPr>
+          <w:rFonts w:hint="eastAsia"/>
+        </w:rPr>
+        <w:t>などのアニメーションアイコンをクリック</w:t>
+      </w:r>
+    </w:p>
+    <w:p>
+      <w:r>
+        <w:rPr>
+          <w:rFonts w:hint="eastAsia"/>
+        </w:rPr>
+        <w:t>メインメニューの編集のコピーを実行</w:t>
+      </w:r>
+    </w:p>
+    <w:p>
+      <w:r>
+        <w:rPr>
+          <w:rFonts w:hint="eastAsia"/>
+        </w:rPr>
+        <w:t>A</w:t>
+      </w:r>
+      <w:r>
+        <w:t>sset</w:t>
+      </w:r>
+      <w:r>
+        <w:rPr>
+          <w:rFonts w:hint="eastAsia"/>
+        </w:rPr>
+        <w:t>フォルダに戻る</w:t>
+      </w:r>
+    </w:p>
+    <w:p>
+      <w:r>
+        <w:rPr>
+          <w:rFonts w:hint="eastAsia"/>
+        </w:rPr>
+        <w:t>メインメニューの編集のペーストを実行　C</w:t>
+      </w:r>
+      <w:r>
+        <w:t>amera_1</w:t>
+      </w:r>
+      <w:r>
+        <w:rPr>
+          <w:rFonts w:hint="eastAsia"/>
+        </w:rPr>
+        <w:t>などのアニメーションがコピペされてアニメーションアイコンが出来る</w:t>
+      </w:r>
+    </w:p>
+    <w:p/>
+    <w:p>
+      <w:r>
+        <w:t>Asset</w:t>
+      </w:r>
+      <w:r>
+        <w:rPr>
+          <w:rFonts w:hint="eastAsia"/>
+        </w:rPr>
+        <w:t>フォルダのf</w:t>
+      </w:r>
+      <w:r>
+        <w:t>bx</w:t>
+      </w:r>
+      <w:r>
+        <w:rPr>
+          <w:rFonts w:hint="eastAsia"/>
+        </w:rPr>
+        <w:t>をH</w:t>
+      </w:r>
+      <w:r>
+        <w:t>ierarchy</w:t>
+      </w:r>
+      <w:r>
+        <w:rPr>
+          <w:rFonts w:hint="eastAsia"/>
+        </w:rPr>
+        <w:t>にドラッグアンドドロップ</w:t>
+      </w:r>
+    </w:p>
+    <w:p>
+      <w:r>
+        <w:rPr>
+          <w:rFonts w:hint="eastAsia"/>
         </w:rPr>
         <w:t>C</w:t>
       </w:r>
       <w:r>
-        <w:rPr>
-          <w:color w:val="C00000"/>
-        </w:rPr>
-        <w:t>trl+V</w:t>
-      </w:r>
-    </w:p>
-    <w:p>
-      <w:r>
-        <w:rPr>
-          <w:rFonts w:hint="eastAsia"/>
-        </w:rPr>
-        <w:t>後は先ほど説明したボーン名の違いを編集</w:t>
-      </w:r>
-    </w:p>
-    <w:p>
-      <w:r>
-        <w:rPr>
-          <w:rFonts w:hint="eastAsia"/>
-        </w:rPr>
-        <w:t xml:space="preserve">ペーストしたアニメのボーン名には </w:t>
-      </w:r>
-      <w:r>
-        <w:t>Camera:Position(missing!)</w:t>
+        <w:t>amera</w:t>
+      </w:r>
+      <w:r>
+        <w:rPr>
+          <w:rFonts w:hint="eastAsia"/>
+        </w:rPr>
+        <w:t>のところにペーストされたアニメーションをアタッチ</w:t>
+      </w:r>
+    </w:p>
+    <w:p>
+      <w:r>
+        <w:rPr>
+          <w:rFonts w:hint="eastAsia"/>
+        </w:rPr>
+        <w:t>このままだとまだ動かない</w:t>
+      </w:r>
+    </w:p>
+    <w:p>
+      <w:pPr>
+        <w:rPr>
+          <w:rFonts w:hint="eastAsia"/>
+        </w:rPr>
+      </w:pPr>
+    </w:p>
+    <w:p>
+      <w:r>
+        <w:rPr>
+          <w:rFonts w:hint="eastAsia"/>
+        </w:rPr>
+        <w:t>アニメーションアイコンを開いてキーフレームを表示</w:t>
+      </w:r>
+    </w:p>
+    <w:p>
+      <w:r>
+        <w:rPr>
+          <w:rFonts w:hint="eastAsia"/>
+        </w:rPr>
+        <w:t xml:space="preserve">アニメのボーン名には </w:t>
+      </w:r>
+      <w:r>
+        <w:t>(</w:t>
+      </w:r>
+      <w:r>
+        <w:rPr>
+          <w:rFonts w:hint="eastAsia"/>
+        </w:rPr>
+        <w:t>ボーン名)</w:t>
+      </w:r>
+      <w:r>
+        <w:t>:Position</w:t>
       </w:r>
       <w:r>
         <w:rPr>
@@ -1072,65 +1357,51 @@
         <w:rPr>
           <w:rFonts w:hint="eastAsia"/>
         </w:rPr>
-        <w:t>この</w:t>
-      </w:r>
-      <w:r>
-        <w:rPr>
-          <w:rFonts w:hint="eastAsia"/>
-          <w:color w:val="C00000"/>
-        </w:rPr>
-        <w:t>m</w:t>
-      </w:r>
-      <w:r>
-        <w:rPr>
-          <w:color w:val="C00000"/>
-        </w:rPr>
-        <w:t>issing</w:t>
-      </w:r>
-      <w:r>
-        <w:rPr>
-          <w:rFonts w:hint="eastAsia"/>
-          <w:color w:val="C00000"/>
-        </w:rPr>
-        <w:t>のところをマウスでクリック</w:t>
-      </w:r>
-      <w:r>
-        <w:rPr>
-          <w:rFonts w:hint="eastAsia"/>
-        </w:rPr>
-        <w:t>するとボーン名を編集できます</w:t>
-      </w:r>
-    </w:p>
-    <w:p>
-      <w:r>
-        <w:rPr>
-          <w:rFonts w:hint="eastAsia"/>
-          <w:color w:val="C00000"/>
-        </w:rPr>
-        <w:t>ボーン名は全部消し</w:t>
-      </w:r>
-      <w:r>
-        <w:rPr>
-          <w:rFonts w:hint="eastAsia"/>
-        </w:rPr>
-        <w:t>ます</w:t>
-      </w:r>
-    </w:p>
-    <w:p>
-      <w:r>
-        <w:rPr>
-          <w:rFonts w:hint="eastAsia"/>
-        </w:rPr>
-        <w:t>すると再計算が走ってm</w:t>
-      </w:r>
-      <w:r>
-        <w:t>issing</w:t>
-      </w:r>
-      <w:r>
-        <w:rPr>
-          <w:rFonts w:hint="eastAsia"/>
-        </w:rPr>
-        <w:t>表記がとれます</w:t>
+        <w:t>このボーン名を２回ゆっくりクリックして名前の編集モードにする</w:t>
+      </w:r>
+    </w:p>
+    <w:p>
+      <w:r>
+        <w:rPr>
+          <w:rFonts w:hint="eastAsia"/>
+          <w:color w:val="C00000"/>
+        </w:rPr>
+        <w:t>ボーン名</w:t>
+      </w:r>
+      <w:r>
+        <w:rPr>
+          <w:rFonts w:hint="eastAsia"/>
+          <w:color w:val="C00000"/>
+        </w:rPr>
+        <w:t>を</w:t>
+      </w:r>
+      <w:r>
+        <w:rPr>
+          <w:rFonts w:hint="eastAsia"/>
+          <w:color w:val="C00000"/>
+        </w:rPr>
+        <w:t>全部消</w:t>
+      </w:r>
+      <w:r>
+        <w:rPr>
+          <w:rFonts w:hint="eastAsia"/>
+          <w:color w:val="C00000"/>
+        </w:rPr>
+        <w:t>す</w:t>
+      </w:r>
+    </w:p>
+    <w:p>
+      <w:r>
+        <w:rPr>
+          <w:rFonts w:hint="eastAsia"/>
+        </w:rPr>
+        <w:t>すると再計算が走って</w:t>
+      </w:r>
+      <w:r>
+        <w:rPr>
+          <w:rFonts w:hint="eastAsia"/>
+        </w:rPr>
+        <w:t>アニメーションがカメラにアタッチされる</w:t>
       </w:r>
     </w:p>
     <w:p>
@@ -1168,6 +1439,11 @@
       </w:r>
     </w:p>
     <w:p>
+      <w:pPr>
+        <w:rPr>
+          <w:rFonts w:hint="eastAsia"/>
+        </w:rPr>
+      </w:pPr>
       <w:r>
         <w:rPr>
           <w:rFonts w:hint="eastAsia"/>
@@ -1175,7 +1451,6 @@
         <w:t>再生ボタンでカメラアニメが再生されます</w:t>
       </w:r>
     </w:p>
-    <w:p/>
     <w:p>
       <w:r>
         <w:rPr>
@@ -1183,12 +1458,6 @@
         </w:rPr>
         <w:t>次ページへ続く</w:t>
       </w:r>
-    </w:p>
-    <w:p>
-      <w:pPr>
-        <w:widowControl/>
-        <w:jc w:val="left"/>
-      </w:pPr>
       <w:r>
         <w:br w:type="page"/>
       </w:r>
@@ -1904,7 +2173,7 @@
   <w:style w:type="paragraph" w:default="1" w:styleId="a">
     <w:name w:val="Normal"/>
     <w:qFormat/>
-    <w:rsid w:val="005E0C1F"/>
+    <w:rsid w:val="002066F1"/>
     <w:pPr>
       <w:widowControl w:val="0"/>
       <w:jc w:val="both"/>

</xml_diff>